<commit_message>
Fixing/updates of tutorial material
</commit_message>
<xml_diff>
--- a/Analysis Tutorials/MA10207T3/AltPS3/AltPS3.docx
+++ b/Analysis Tutorials/MA10207T3/AltPS3/AltPS3.docx
@@ -77,7 +77,7 @@
         <w:t xml:space="preserve"> </w:t>
       </w:r>
       <w:r>
-        <w:t xml:space="preserve">2022</w:t>
+        <w:t xml:space="preserve">2023</w:t>
       </w:r>
     </w:p>
     <w:sdt>
@@ -120,7 +120,7 @@
         <w:pStyle w:val="FirstParagraph"/>
       </w:pPr>
       <w:r>
-        <w:t xml:space="preserve">Here is a version of Tutorial Question 3 off of Problem Sheet 3 with an alternative solution for part c). Parts a) and b) are included for completeness.</w:t>
+        <w:t xml:space="preserve">Here is a version of Tutorial Question 4 off of Problem Sheet 3 with an alternative solution for part c). Parts a) and b) are included for completeness.</w:t>
       </w:r>
     </w:p>
     <w:p>
@@ -138,7 +138,7 @@
         <w:rPr>
           <w:rStyle w:val="NameStyle"/>
         </w:rPr>
-        <w:t xml:space="preserve">Example 1 (PS3 Question 3)</w:t>
+        <w:t xml:space="preserve">Example 1 (PS3 Question 4)</w:t>
       </w:r>
       <w:r>
         <w:rPr>
@@ -3661,7 +3661,7 @@
         <w:t xml:space="preserve"> </w:t>
       </w:r>
       <w:r>
-        <w:t xml:space="preserve">Why is 3c) done in this way?</w:t>
+        <w:t xml:space="preserve">Why is 4c) done in this way?</w:t>
       </w:r>
     </w:p>
     <w:p>

</xml_diff>